<commit_message>
richiesta inserimento evento codice, revisione documenti ed inserimento diagrammi mancanti rad
</commit_message>
<xml_diff>
--- a/DOCUMENTAZIONE/4-Object Design Document.docx
+++ b/DOCUMENTAZIONE/4-Object Design Document.docx
@@ -5367,27 +5367,7 @@
           <w:kern w:val="0"/>
           <w:lang w:val="it-IT" w:bidi="ar-SA"/>
         </w:rPr>
-        <w:t>/</w:t>
-      </w:r>
-      <w:r>
-        <w:rPr>
-          <w:rFonts w:ascii="Garamond" w:hAnsi="Garamond" w:cs="Garamond"/>
-          <w:i/>
-          <w:iCs/>
-          <w:kern w:val="0"/>
-          <w:lang w:val="it-IT" w:bidi="ar-SA"/>
-        </w:rPr>
-        <w:t>JS</w:t>
-      </w:r>
-      <w:r>
-        <w:rPr>
-          <w:rFonts w:ascii="Garamond" w:hAnsi="Garamond" w:cs="Garamond"/>
-          <w:i/>
-          <w:iCs/>
-          <w:kern w:val="0"/>
-          <w:lang w:val="it-IT" w:bidi="ar-SA"/>
-        </w:rPr>
-        <w:t xml:space="preserve">/file </w:t>
+        <w:t xml:space="preserve">/JS/file </w:t>
       </w:r>
     </w:p>
     <w:p>
@@ -7175,22 +7155,6 @@
     </w:p>
     <w:p>
       <w:pPr>
-        <w:rPr>
-          <w:rFonts w:ascii="Garamond" w:hAnsi="Garamond"/>
-          <w:lang w:val="it-IT"/>
-        </w:rPr>
-      </w:pPr>
-    </w:p>
-    <w:p>
-      <w:pPr>
-        <w:rPr>
-          <w:rFonts w:ascii="Garamond" w:hAnsi="Garamond"/>
-          <w:lang w:val="it-IT"/>
-        </w:rPr>
-      </w:pPr>
-    </w:p>
-    <w:p>
-      <w:pPr>
         <w:pStyle w:val="Paragrafoelenco"/>
         <w:numPr>
           <w:ilvl w:val="0"/>
@@ -7201,6 +7165,108 @@
           <w:lang w:val="it-IT"/>
         </w:rPr>
       </w:pPr>
+      <w:hyperlink r:id="rId8" w:history="1">
+        <w:r>
+          <w:rPr>
+            <w:rStyle w:val="Collegamentoipertestuale"/>
+            <w:rFonts w:ascii="Garamond" w:hAnsi="Garamond"/>
+            <w:lang w:val="it-IT"/>
+          </w:rPr>
+          <w:t xml:space="preserve">Statement of </w:t>
+        </w:r>
+        <w:r>
+          <w:rPr>
+            <w:rStyle w:val="Collegamentoipertestuale"/>
+            <w:rFonts w:ascii="Garamond" w:hAnsi="Garamond"/>
+            <w:lang w:val="it-IT"/>
+          </w:rPr>
+          <w:t>W</w:t>
+        </w:r>
+        <w:r>
+          <w:rPr>
+            <w:rStyle w:val="Collegamentoipertestuale"/>
+            <w:rFonts w:ascii="Garamond" w:hAnsi="Garamond"/>
+            <w:lang w:val="it-IT"/>
+          </w:rPr>
+          <w:t>ork</w:t>
+        </w:r>
+      </w:hyperlink>
+    </w:p>
+    <w:p>
+      <w:pPr>
+        <w:pStyle w:val="Paragrafoelenco"/>
+        <w:numPr>
+          <w:ilvl w:val="0"/>
+          <w:numId w:val="11"/>
+        </w:numPr>
+        <w:rPr>
+          <w:rFonts w:ascii="Garamond" w:hAnsi="Garamond"/>
+          <w:lang w:val="it-IT"/>
+        </w:rPr>
+      </w:pPr>
+      <w:hyperlink r:id="rId9" w:history="1">
+        <w:proofErr w:type="spellStart"/>
+        <w:r>
+          <w:rPr>
+            <w:rStyle w:val="Collegamentoipertestuale"/>
+            <w:rFonts w:ascii="Garamond" w:hAnsi="Garamond"/>
+            <w:lang w:val="it-IT"/>
+          </w:rPr>
+          <w:t>Requirements</w:t>
+        </w:r>
+        <w:proofErr w:type="spellEnd"/>
+        <w:r>
+          <w:rPr>
+            <w:rStyle w:val="Collegamentoipertestuale"/>
+            <w:rFonts w:ascii="Garamond" w:hAnsi="Garamond"/>
+            <w:lang w:val="it-IT"/>
+          </w:rPr>
+          <w:t xml:space="preserve"> Analysis </w:t>
+        </w:r>
+        <w:proofErr w:type="spellStart"/>
+        <w:r>
+          <w:rPr>
+            <w:rStyle w:val="Collegamentoipertestuale"/>
+            <w:rFonts w:ascii="Garamond" w:hAnsi="Garamond"/>
+            <w:lang w:val="it-IT"/>
+          </w:rPr>
+          <w:t>Document</w:t>
+        </w:r>
+        <w:proofErr w:type="spellEnd"/>
+      </w:hyperlink>
+    </w:p>
+    <w:p>
+      <w:pPr>
+        <w:pStyle w:val="Paragrafoelenco"/>
+        <w:numPr>
+          <w:ilvl w:val="0"/>
+          <w:numId w:val="11"/>
+        </w:numPr>
+        <w:rPr>
+          <w:rFonts w:ascii="Garamond" w:hAnsi="Garamond"/>
+          <w:lang w:val="it-IT"/>
+        </w:rPr>
+      </w:pPr>
+      <w:hyperlink r:id="rId10" w:history="1">
+        <w:r>
+          <w:rPr>
+            <w:rStyle w:val="Collegamentoipertestuale"/>
+            <w:rFonts w:ascii="Garamond" w:hAnsi="Garamond"/>
+            <w:lang w:val="it-IT"/>
+          </w:rPr>
+          <w:t xml:space="preserve">System Design </w:t>
+        </w:r>
+        <w:proofErr w:type="spellStart"/>
+        <w:r>
+          <w:rPr>
+            <w:rStyle w:val="Collegamentoipertestuale"/>
+            <w:rFonts w:ascii="Garamond" w:hAnsi="Garamond"/>
+            <w:lang w:val="it-IT"/>
+          </w:rPr>
+          <w:t>Document</w:t>
+        </w:r>
+        <w:proofErr w:type="spellEnd"/>
+      </w:hyperlink>
     </w:p>
     <w:p>
       <w:pPr>
@@ -7667,7 +7733,7 @@
                     </pic:cNvPicPr>
                   </pic:nvPicPr>
                   <pic:blipFill>
-                    <a:blip r:embed="rId8">
+                    <a:blip r:embed="rId11">
                       <a:extLst>
                         <a:ext uri="{28A0092B-C50C-407E-A947-70E740481C1C}">
                           <a14:useLocalDpi xmlns:a14="http://schemas.microsoft.com/office/drawing/2010/main" val="0"/>
@@ -7703,6 +7769,8 @@
       <w:pPr>
         <w:rPr>
           <w:rFonts w:ascii="Century Gothic" w:hAnsi="Century Gothic" w:cs="Garamond"/>
+          <w:b/>
+          <w:bCs/>
           <w:kern w:val="0"/>
           <w:sz w:val="22"/>
           <w:szCs w:val="22"/>
@@ -7716,26 +7784,25 @@
           <w:rFonts w:ascii="Century Gothic" w:hAnsi="Century Gothic" w:cs="Garamond"/>
           <w:b/>
           <w:bCs/>
-          <w:color w:val="FF0000"/>
           <w:kern w:val="0"/>
           <w:sz w:val="22"/>
           <w:szCs w:val="22"/>
           <w:lang w:val="it-IT" w:bidi="ar-SA"/>
         </w:rPr>
       </w:pPr>
-      <w:r>
+    </w:p>
+    <w:p>
+      <w:pPr>
         <w:rPr>
           <w:rFonts w:ascii="Century Gothic" w:hAnsi="Century Gothic" w:cs="Garamond"/>
           <w:b/>
           <w:bCs/>
-          <w:color w:val="FF0000"/>
           <w:kern w:val="0"/>
           <w:sz w:val="22"/>
           <w:szCs w:val="22"/>
           <w:lang w:val="it-IT" w:bidi="ar-SA"/>
         </w:rPr>
-        <w:t>SECONDO ME A SITO CREATO VANNO RAPPRESENTATI ANCHE I PACKAGE DI MODEL E UTILS NEL DETTAGLIO</w:t>
-      </w:r>
+      </w:pPr>
     </w:p>
     <w:p>
       <w:pPr>
@@ -7887,56 +7954,18 @@
           <w:b/>
           <w:bCs/>
           <w:kern w:val="0"/>
-          <w:sz w:val="22"/>
-          <w:szCs w:val="22"/>
-          <w:lang w:val="it-IT" w:bidi="ar-SA"/>
-        </w:rPr>
-      </w:pPr>
-    </w:p>
-    <w:p>
-      <w:pPr>
+          <w:lang w:val="it-IT" w:bidi="ar-SA"/>
+        </w:rPr>
+      </w:pPr>
+      <w:r>
         <w:rPr>
           <w:rFonts w:ascii="Century Gothic" w:hAnsi="Century Gothic" w:cs="Garamond"/>
           <w:b/>
           <w:bCs/>
           <w:kern w:val="0"/>
-          <w:sz w:val="22"/>
-          <w:szCs w:val="22"/>
-          <w:lang w:val="it-IT" w:bidi="ar-SA"/>
-        </w:rPr>
-      </w:pPr>
-    </w:p>
-    <w:p>
-      <w:pPr>
-        <w:rPr>
-          <w:rFonts w:ascii="Century Gothic" w:hAnsi="Century Gothic" w:cs="Garamond"/>
-          <w:b/>
-          <w:bCs/>
-          <w:kern w:val="0"/>
-          <w:sz w:val="22"/>
-          <w:szCs w:val="22"/>
-          <w:lang w:val="it-IT" w:bidi="ar-SA"/>
-        </w:rPr>
-      </w:pPr>
-    </w:p>
-    <w:p>
-      <w:pPr>
-        <w:rPr>
-          <w:rFonts w:ascii="Century Gothic" w:hAnsi="Century Gothic" w:cs="Garamond"/>
-          <w:b/>
-          <w:bCs/>
-          <w:kern w:val="0"/>
-          <w:lang w:val="it-IT" w:bidi="ar-SA"/>
-        </w:rPr>
-      </w:pPr>
-      <w:r>
-        <w:rPr>
-          <w:rFonts w:ascii="Century Gothic" w:hAnsi="Century Gothic" w:cs="Garamond"/>
-          <w:b/>
-          <w:bCs/>
-          <w:kern w:val="0"/>
-          <w:lang w:val="it-IT" w:bidi="ar-SA"/>
-        </w:rPr>
+          <w:lang w:val="it-IT" w:bidi="ar-SA"/>
+        </w:rPr>
+        <w:lastRenderedPageBreak/>
         <w:t>Package Registrazione</w:t>
       </w:r>
     </w:p>
@@ -7986,7 +8015,7 @@
                     <pic:cNvPicPr/>
                   </pic:nvPicPr>
                   <pic:blipFill>
-                    <a:blip r:embed="rId9" cstate="print">
+                    <a:blip r:embed="rId12" cstate="print">
                       <a:extLst>
                         <a:ext uri="{28A0092B-C50C-407E-A947-70E740481C1C}">
                           <a14:useLocalDpi xmlns:a14="http://schemas.microsoft.com/office/drawing/2010/main" val="0"/>
@@ -8082,7 +8111,7 @@
                     <pic:cNvPicPr/>
                   </pic:nvPicPr>
                   <pic:blipFill>
-                    <a:blip r:embed="rId10" cstate="print">
+                    <a:blip r:embed="rId13" cstate="print">
                       <a:extLst>
                         <a:ext uri="{28A0092B-C50C-407E-A947-70E740481C1C}">
                           <a14:useLocalDpi xmlns:a14="http://schemas.microsoft.com/office/drawing/2010/main" val="0"/>
@@ -8171,6 +8200,7 @@
           <w:kern w:val="0"/>
           <w:lang w:val="it-IT" w:bidi="ar-SA"/>
         </w:rPr>
+        <w:lastRenderedPageBreak/>
         <w:t xml:space="preserve">Package </w:t>
       </w:r>
       <w:proofErr w:type="spellStart"/>
@@ -8218,10 +8248,10 @@
           <w:lang w:val="it-IT" w:bidi="ar-SA"/>
         </w:rPr>
         <w:drawing>
-          <wp:inline distT="0" distB="0" distL="0" distR="0" wp14:anchorId="71CF56F0" wp14:editId="1250D6DD">
-            <wp:extent cx="5899785" cy="3156585"/>
-            <wp:effectExtent l="0" t="0" r="5715" b="5715"/>
-            <wp:docPr id="68" name="Immagine 68"/>
+          <wp:inline distT="0" distB="0" distL="0" distR="0" wp14:anchorId="427C463E" wp14:editId="35C0B067">
+            <wp:extent cx="4521512" cy="2373960"/>
+            <wp:effectExtent l="0" t="0" r="0" b="7620"/>
+            <wp:docPr id="8" name="Immagine 8"/>
             <wp:cNvGraphicFramePr>
               <a:graphicFrameLocks xmlns:a="http://schemas.openxmlformats.org/drawingml/2006/main" noChangeAspect="1"/>
             </wp:cNvGraphicFramePr>
@@ -8235,7 +8265,7 @@
                     </pic:cNvPicPr>
                   </pic:nvPicPr>
                   <pic:blipFill>
-                    <a:blip r:embed="rId11">
+                    <a:blip r:embed="rId14">
                       <a:extLst>
                         <a:ext uri="{28A0092B-C50C-407E-A947-70E740481C1C}">
                           <a14:useLocalDpi xmlns:a14="http://schemas.microsoft.com/office/drawing/2010/main" val="0"/>
@@ -8250,7 +8280,7 @@
                   <pic:spPr bwMode="auto">
                     <a:xfrm>
                       <a:off x="0" y="0"/>
-                      <a:ext cx="5899785" cy="3156585"/>
+                      <a:ext cx="4527072" cy="2376879"/>
                     </a:xfrm>
                     <a:prstGeom prst="rect">
                       <a:avLst/>
@@ -8342,7 +8372,7 @@
                     </pic:cNvPicPr>
                   </pic:nvPicPr>
                   <pic:blipFill>
-                    <a:blip r:embed="rId12">
+                    <a:blip r:embed="rId15">
                       <a:extLst>
                         <a:ext uri="{28A0092B-C50C-407E-A947-70E740481C1C}">
                           <a14:useLocalDpi xmlns:a14="http://schemas.microsoft.com/office/drawing/2010/main" val="0"/>
@@ -8464,6 +8494,7 @@
         <w:rPr>
           <w:noProof/>
         </w:rPr>
+        <w:lastRenderedPageBreak/>
         <w:drawing>
           <wp:inline distT="0" distB="0" distL="0" distR="0" wp14:anchorId="37FDF2D4" wp14:editId="48A5C88D">
             <wp:extent cx="3352800" cy="2133600"/>
@@ -8482,7 +8513,7 @@
                     </pic:cNvPicPr>
                   </pic:nvPicPr>
                   <pic:blipFill>
-                    <a:blip r:embed="rId13">
+                    <a:blip r:embed="rId16">
                       <a:extLst>
                         <a:ext uri="{28A0092B-C50C-407E-A947-70E740481C1C}">
                           <a14:useLocalDpi xmlns:a14="http://schemas.microsoft.com/office/drawing/2010/main" val="0"/>
@@ -9607,7 +9638,6 @@
                 <w:kern w:val="0"/>
                 <w:lang w:eastAsia="it-IT" w:bidi="ar-SA"/>
               </w:rPr>
-              <w:lastRenderedPageBreak/>
               <w:t xml:space="preserve">Nome </w:t>
             </w:r>
             <w:proofErr w:type="spellStart"/>
@@ -9955,6 +9985,7 @@
                 <w:kern w:val="0"/>
                 <w:lang w:eastAsia="it-IT" w:bidi="ar-SA"/>
               </w:rPr>
+              <w:lastRenderedPageBreak/>
               <w:t>Post-</w:t>
             </w:r>
             <w:proofErr w:type="spellStart"/>
@@ -12590,7 +12621,6 @@
                 <w:kern w:val="0"/>
                 <w:lang w:eastAsia="it-IT" w:bidi="ar-SA"/>
               </w:rPr>
-              <w:lastRenderedPageBreak/>
               <w:t>Pre-</w:t>
             </w:r>
             <w:proofErr w:type="spellStart"/>
@@ -13033,6 +13063,7 @@
                 <w:kern w:val="0"/>
                 <w:lang w:eastAsia="it-IT" w:bidi="ar-SA"/>
               </w:rPr>
+              <w:lastRenderedPageBreak/>
               <w:t>Descrizione</w:t>
             </w:r>
             <w:proofErr w:type="spellEnd"/>
@@ -14157,7 +14188,7 @@
           <w:rFonts w:ascii="Century Gothic" w:hAnsi="Century Gothic" w:cs="Garamond"/>
           <w:b/>
           <w:bCs/>
-          <w:color w:val="FF0000"/>
+          <w:color w:val="auto"/>
           <w:kern w:val="0"/>
           <w:lang w:val="it-IT" w:bidi="ar-SA"/>
         </w:rPr>
@@ -14167,7 +14198,7 @@
           <w:rFonts w:ascii="Century Gothic" w:hAnsi="Century Gothic" w:cs="Garamond"/>
           <w:b/>
           <w:bCs/>
-          <w:color w:val="FF0000"/>
+          <w:color w:val="auto"/>
           <w:kern w:val="0"/>
           <w:lang w:val="it-IT" w:bidi="ar-SA"/>
         </w:rPr>
@@ -14178,34 +14209,11 @@
           <w:rFonts w:ascii="Century Gothic" w:hAnsi="Century Gothic" w:cs="Garamond"/>
           <w:b/>
           <w:bCs/>
-          <w:color w:val="FF0000"/>
+          <w:color w:val="auto"/>
           <w:kern w:val="0"/>
           <w:lang w:val="it-IT" w:bidi="ar-SA"/>
         </w:rPr>
         <w:t xml:space="preserve"> </w:t>
-      </w:r>
-    </w:p>
-    <w:p>
-      <w:pPr>
-        <w:rPr>
-          <w:rFonts w:ascii="Century Gothic" w:hAnsi="Century Gothic" w:cs="Garamond"/>
-          <w:b/>
-          <w:bCs/>
-          <w:color w:val="FF0000"/>
-          <w:kern w:val="0"/>
-          <w:lang w:val="it-IT" w:bidi="ar-SA"/>
-        </w:rPr>
-      </w:pPr>
-      <w:r>
-        <w:rPr>
-          <w:rFonts w:ascii="Century Gothic" w:hAnsi="Century Gothic" w:cs="Garamond"/>
-          <w:b/>
-          <w:bCs/>
-          <w:color w:val="FF0000"/>
-          <w:kern w:val="0"/>
-          <w:lang w:val="it-IT" w:bidi="ar-SA"/>
-        </w:rPr>
-        <w:t>(conviene secondo me sempre farli dopo design pattern ed implementazione, ma…)</w:t>
       </w:r>
     </w:p>
     <w:p>
@@ -15125,7 +15133,6 @@
                 <w:szCs w:val="22"/>
                 <w:lang w:val="it-IT" w:eastAsia="it-IT" w:bidi="ar-SA"/>
               </w:rPr>
-              <w:lastRenderedPageBreak/>
               <w:t>+</w:t>
             </w:r>
             <w:proofErr w:type="spellStart"/>
@@ -15151,17 +15158,6 @@
                 <w:lang w:val="it-IT" w:eastAsia="it-IT" w:bidi="ar-SA"/>
               </w:rPr>
               <w:t xml:space="preserve">(): List&lt;Evento&gt; </w:t>
-            </w:r>
-            <w:r>
-              <w:rPr>
-                <w:rFonts w:ascii="Century Gothic" w:eastAsia="Times New Roman" w:hAnsi="Century Gothic" w:cs="Segoe UI"/>
-                <w:color w:val="FF0000"/>
-                <w:kern w:val="0"/>
-                <w:sz w:val="22"/>
-                <w:szCs w:val="22"/>
-                <w:lang w:val="it-IT" w:eastAsia="it-IT" w:bidi="ar-SA"/>
-              </w:rPr>
-              <w:t>FLAG IN EVENTO PER LE MODIFICHE / ATTIVO OP MENO</w:t>
             </w:r>
           </w:p>
           <w:p>
@@ -17811,7 +17807,6 @@
                 <w:kern w:val="0"/>
                 <w:lang w:eastAsia="it-IT" w:bidi="ar-SA"/>
               </w:rPr>
-              <w:lastRenderedPageBreak/>
               <w:t>Descrizione</w:t>
             </w:r>
             <w:proofErr w:type="spellEnd"/>
@@ -18297,6 +18292,7 @@
                 <w:kern w:val="0"/>
                 <w:lang w:eastAsia="it-IT" w:bidi="ar-SA"/>
               </w:rPr>
+              <w:lastRenderedPageBreak/>
               <w:t>Pre-</w:t>
             </w:r>
             <w:proofErr w:type="spellStart"/>
@@ -20551,7 +20547,6 @@
                 <w:kern w:val="0"/>
                 <w:lang w:eastAsia="it-IT" w:bidi="ar-SA"/>
               </w:rPr>
-              <w:lastRenderedPageBreak/>
               <w:t>Post-</w:t>
             </w:r>
             <w:proofErr w:type="spellStart"/>
@@ -21047,6 +21042,7 @@
                 <w:kern w:val="0"/>
                 <w:lang w:eastAsia="it-IT" w:bidi="ar-SA"/>
               </w:rPr>
+              <w:lastRenderedPageBreak/>
               <w:t xml:space="preserve">Nome </w:t>
             </w:r>
             <w:proofErr w:type="spellStart"/>
@@ -23025,7 +23021,6 @@
                 <w:kern w:val="0"/>
                 <w:lang w:eastAsia="it-IT" w:bidi="ar-SA"/>
               </w:rPr>
-              <w:lastRenderedPageBreak/>
               <w:t xml:space="preserve">Nome </w:t>
             </w:r>
             <w:proofErr w:type="spellStart"/>
@@ -23599,6 +23594,7 @@
       </w:pPr>
       <w:bookmarkStart w:id="19" w:name="_Toc104628771"/>
       <w:r>
+        <w:lastRenderedPageBreak/>
         <w:t>3 Class Diagram</w:t>
       </w:r>
     </w:p>
@@ -23653,7 +23649,7 @@
                     <pic:cNvPicPr/>
                   </pic:nvPicPr>
                   <pic:blipFill>
-                    <a:blip r:embed="rId14">
+                    <a:blip r:embed="rId17">
                       <a:extLst>
                         <a:ext uri="{28A0092B-C50C-407E-A947-70E740481C1C}">
                           <a14:useLocalDpi xmlns:a14="http://schemas.microsoft.com/office/drawing/2010/main" val="0"/>
@@ -23707,7 +23703,7 @@
                     </pic:cNvPicPr>
                   </pic:nvPicPr>
                   <pic:blipFill rotWithShape="1">
-                    <a:blip r:embed="rId15">
+                    <a:blip r:embed="rId18">
                       <a:extLst>
                         <a:ext uri="{28A0092B-C50C-407E-A947-70E740481C1C}">
                           <a14:useLocalDpi xmlns:a14="http://schemas.microsoft.com/office/drawing/2010/main" val="0"/>
@@ -23769,7 +23765,7 @@
                     </pic:cNvPicPr>
                   </pic:nvPicPr>
                   <pic:blipFill rotWithShape="1">
-                    <a:blip r:embed="rId16">
+                    <a:blip r:embed="rId19">
                       <a:extLst>
                         <a:ext uri="{28A0092B-C50C-407E-A947-70E740481C1C}">
                           <a14:useLocalDpi xmlns:a14="http://schemas.microsoft.com/office/drawing/2010/main" val="0"/>
@@ -23830,7 +23826,7 @@
                     </pic:cNvPicPr>
                   </pic:nvPicPr>
                   <pic:blipFill rotWithShape="1">
-                    <a:blip r:embed="rId17">
+                    <a:blip r:embed="rId20">
                       <a:extLst>
                         <a:ext uri="{28A0092B-C50C-407E-A947-70E740481C1C}">
                           <a14:useLocalDpi xmlns:a14="http://schemas.microsoft.com/office/drawing/2010/main" val="0"/>
@@ -23892,7 +23888,7 @@
                     </pic:cNvPicPr>
                   </pic:nvPicPr>
                   <pic:blipFill rotWithShape="1">
-                    <a:blip r:embed="rId18">
+                    <a:blip r:embed="rId21">
                       <a:extLst>
                         <a:ext uri="{28A0092B-C50C-407E-A947-70E740481C1C}">
                           <a14:useLocalDpi xmlns:a14="http://schemas.microsoft.com/office/drawing/2010/main" val="0"/>
@@ -23978,7 +23974,7 @@
                 <wp:cNvGraphicFramePr/>
                 <a:graphic xmlns:a="http://schemas.openxmlformats.org/drawingml/2006/main">
                   <a:graphicData uri="http://schemas.microsoft.com/office/word/2010/wordprocessingInk">
-                    <w14:contentPart bwMode="auto" r:id="rId19">
+                    <w14:contentPart bwMode="auto" r:id="rId22">
                       <w14:nvContentPartPr>
                         <w14:cNvContentPartPr/>
                       </w14:nvContentPartPr>
@@ -25724,7 +25720,7 @@
     </w:tbl>
     <w:p>
       <w:pPr>
-        <w:pStyle w:val="GpsTitolo"/>
+        <w:pStyle w:val="Default"/>
       </w:pPr>
     </w:p>
     <w:sectPr>
@@ -27988,6 +27984,7 @@
   <w:style w:type="character" w:default="1" w:styleId="Carpredefinitoparagrafo">
     <w:name w:val="Default Paragraph Font"/>
     <w:uiPriority w:val="1"/>
+    <w:semiHidden/>
     <w:unhideWhenUsed/>
   </w:style>
   <w:style w:type="table" w:default="1" w:styleId="Tabellanormale">
@@ -29560,6 +29557,18 @@
       <w:lang w:val="it-IT" w:eastAsia="en-US" w:bidi="ar-SA"/>
     </w:rPr>
   </w:style>
+  <w:style w:type="character" w:styleId="Collegamentovisitato">
+    <w:name w:val="FollowedHyperlink"/>
+    <w:basedOn w:val="Carpredefinitoparagrafo"/>
+    <w:uiPriority w:val="99"/>
+    <w:semiHidden/>
+    <w:unhideWhenUsed/>
+    <w:rsid w:val="00B062D1"/>
+    <w:rPr>
+      <w:color w:val="954F72" w:themeColor="followedHyperlink"/>
+      <w:u w:val="single"/>
+    </w:rPr>
+  </w:style>
 </w:styles>
 </file>
 

</xml_diff>